<commit_message>
💡 [phys2] FE'd WW2
</commit_message>
<xml_diff>
--- a/SY21-22/12ST2/SEM2/4/genphys-2/ww2.docx
+++ b/SY21-22/12ST2/SEM2/4/genphys-2/ww2.docx
@@ -148,19 +148,7 @@
           <w:rPr>
             <w:rFonts w:ascii="Cambria Math" w:hAnsi="Cambria Math"/>
           </w:rPr>
-          <m:t>B</m:t>
-        </m:r>
-        <m:r>
-          <w:rPr>
-            <w:rFonts w:ascii="Cambria Math" w:hAnsi="Cambria Math"/>
-          </w:rPr>
-          <m:t xml:space="preserve">=1.2 </m:t>
-        </m:r>
-        <m:r>
-          <w:rPr>
-            <w:rFonts w:ascii="Cambria Math" w:hAnsi="Cambria Math"/>
-          </w:rPr>
-          <m:t>T</m:t>
+          <m:t>B=1.2 T</m:t>
         </m:r>
       </m:oMath>
       <w:r>
@@ -548,6 +536,13 @@
               </m:r>
             </m:sup>
           </m:sSup>
+          <m:r>
+            <w:rPr>
+              <w:rFonts w:ascii="Cambria Math" w:eastAsiaTheme="minorEastAsia" w:hAnsi="Cambria Math"/>
+              <w:color w:val="FFFFFF" w:themeColor="background1"/>
+            </w:rPr>
+            <m:t>=0.063 Wb</m:t>
+          </m:r>
         </m:oMath>
       </m:oMathPara>
     </w:p>
@@ -617,16 +612,7 @@
           <w:rPr>
             <w:rFonts w:ascii="Cambria Math" w:hAnsi="Cambria Math"/>
           </w:rPr>
-          <m:t>=5.5 T</m:t>
-        </m:r>
-        <m:r>
-          <m:rPr>
-            <m:sty m:val="p"/>
-          </m:rPr>
-          <w:rPr>
-            <w:rFonts w:ascii="Cambria Math" w:hAnsi="Cambria Math"/>
-          </w:rPr>
-          <m:t>⋅</m:t>
+          <m:t>=5.5 T⋅</m:t>
         </m:r>
         <m:sSup>
           <m:sSupPr>
@@ -996,9 +982,751 @@
         <w:pStyle w:val="ListParagraph"/>
         <w:spacing w:after="0" w:line="240" w:lineRule="auto"/>
         <w:rPr>
-          <w:rFonts w:ascii="Roboto Light" w:hAnsi="Roboto Light"/>
-        </w:rPr>
-      </w:pPr>
+          <w:rFonts w:ascii="Roboto Light" w:eastAsiaTheme="minorEastAsia" w:hAnsi="Roboto Light"/>
+        </w:rPr>
+      </w:pPr>
+      <m:oMath>
+        <m:r>
+          <m:rPr>
+            <m:sty m:val="p"/>
+          </m:rPr>
+          <w:rPr>
+            <w:rFonts w:ascii="Cambria Math" w:hAnsi="Cambria Math"/>
+          </w:rPr>
+          <m:t>L</m:t>
+        </m:r>
+        <m:r>
+          <w:rPr>
+            <w:rFonts w:ascii="Cambria Math" w:hAnsi="Cambria Math"/>
+          </w:rPr>
+          <m:t>=</m:t>
+        </m:r>
+        <m:f>
+          <m:fPr>
+            <m:ctrlPr>
+              <w:rPr>
+                <w:rFonts w:ascii="Cambria Math" w:hAnsi="Cambria Math"/>
+              </w:rPr>
+            </m:ctrlPr>
+          </m:fPr>
+          <m:num>
+            <m:r>
+              <w:rPr>
+                <w:rFonts w:ascii="Cambria Math" w:hAnsi="Cambria Math"/>
+              </w:rPr>
+              <m:t>N</m:t>
+            </m:r>
+            <m:sSub>
+              <m:sSubPr>
+                <m:ctrlPr>
+                  <w:rPr>
+                    <w:rFonts w:ascii="Cambria Math" w:hAnsi="Cambria Math"/>
+                    <w:i/>
+                  </w:rPr>
+                </m:ctrlPr>
+              </m:sSubPr>
+              <m:e>
+                <m:r>
+                  <m:rPr>
+                    <m:sty m:val="p"/>
+                  </m:rPr>
+                  <w:rPr>
+                    <w:rFonts w:ascii="Cambria Math" w:hAnsi="Cambria Math"/>
+                  </w:rPr>
+                  <m:t>Φ</m:t>
+                </m:r>
+                <m:ctrlPr>
+                  <w:rPr>
+                    <w:rFonts w:ascii="Cambria Math" w:hAnsi="Cambria Math"/>
+                  </w:rPr>
+                </m:ctrlPr>
+              </m:e>
+              <m:sub>
+                <m:r>
+                  <w:rPr>
+                    <w:rFonts w:ascii="Cambria Math" w:hAnsi="Cambria Math"/>
+                  </w:rPr>
+                  <m:t>B</m:t>
+                </m:r>
+              </m:sub>
+            </m:sSub>
+          </m:num>
+          <m:den>
+            <m:r>
+              <w:rPr>
+                <w:rFonts w:ascii="Cambria Math" w:hAnsi="Cambria Math"/>
+              </w:rPr>
+              <m:t>I</m:t>
+            </m:r>
+          </m:den>
+        </m:f>
+        <m:r>
+          <w:rPr>
+            <w:rFonts w:ascii="Cambria Math" w:hAnsi="Cambria Math"/>
+          </w:rPr>
+          <m:t>=</m:t>
+        </m:r>
+        <m:f>
+          <m:fPr>
+            <m:ctrlPr>
+              <w:rPr>
+                <w:rFonts w:ascii="Cambria Math" w:hAnsi="Cambria Math"/>
+              </w:rPr>
+            </m:ctrlPr>
+          </m:fPr>
+          <m:num>
+            <m:r>
+              <w:rPr>
+                <w:rFonts w:ascii="Cambria Math" w:hAnsi="Cambria Math"/>
+              </w:rPr>
+              <m:t>NBA</m:t>
+            </m:r>
+          </m:num>
+          <m:den>
+            <m:r>
+              <w:rPr>
+                <w:rFonts w:ascii="Cambria Math" w:hAnsi="Cambria Math"/>
+              </w:rPr>
+              <m:t>I</m:t>
+            </m:r>
+          </m:den>
+        </m:f>
+        <m:r>
+          <w:rPr>
+            <w:rFonts w:ascii="Cambria Math" w:hAnsi="Cambria Math"/>
+          </w:rPr>
+          <m:t>=</m:t>
+        </m:r>
+        <m:f>
+          <m:fPr>
+            <m:ctrlPr>
+              <w:rPr>
+                <w:rFonts w:ascii="Cambria Math" w:hAnsi="Cambria Math"/>
+              </w:rPr>
+            </m:ctrlPr>
+          </m:fPr>
+          <m:num>
+            <m:r>
+              <w:rPr>
+                <w:rFonts w:ascii="Cambria Math" w:hAnsi="Cambria Math"/>
+              </w:rPr>
+              <m:t>N</m:t>
+            </m:r>
+            <m:d>
+              <m:dPr>
+                <m:ctrlPr>
+                  <w:rPr>
+                    <w:rFonts w:ascii="Cambria Math" w:hAnsi="Cambria Math"/>
+                  </w:rPr>
+                </m:ctrlPr>
+              </m:dPr>
+              <m:e>
+                <m:sSub>
+                  <m:sSubPr>
+                    <m:ctrlPr>
+                      <w:rPr>
+                        <w:rFonts w:ascii="Cambria Math" w:hAnsi="Cambria Math"/>
+                        <w:i/>
+                      </w:rPr>
+                    </m:ctrlPr>
+                  </m:sSubPr>
+                  <m:e>
+                    <m:r>
+                      <m:rPr>
+                        <m:sty m:val="p"/>
+                      </m:rPr>
+                      <w:rPr>
+                        <w:rFonts w:ascii="Cambria Math" w:hAnsi="Cambria Math"/>
+                      </w:rPr>
+                      <m:t>μ</m:t>
+                    </m:r>
+                    <m:ctrlPr>
+                      <w:rPr>
+                        <w:rFonts w:ascii="Cambria Math" w:hAnsi="Cambria Math"/>
+                      </w:rPr>
+                    </m:ctrlPr>
+                  </m:e>
+                  <m:sub>
+                    <m:r>
+                      <w:rPr>
+                        <w:rFonts w:ascii="Cambria Math" w:hAnsi="Cambria Math"/>
+                      </w:rPr>
+                      <m:t>o</m:t>
+                    </m:r>
+                  </m:sub>
+                </m:sSub>
+                <m:r>
+                  <w:rPr>
+                    <w:rFonts w:ascii="Cambria Math" w:hAnsi="Cambria Math"/>
+                  </w:rPr>
+                  <m:t>NI</m:t>
+                </m:r>
+                <m:ctrlPr>
+                  <w:rPr>
+                    <w:rFonts w:ascii="Cambria Math" w:hAnsi="Cambria Math"/>
+                    <w:i/>
+                  </w:rPr>
+                </m:ctrlPr>
+              </m:e>
+            </m:d>
+            <m:r>
+              <w:rPr>
+                <w:rFonts w:ascii="Cambria Math" w:hAnsi="Cambria Math"/>
+              </w:rPr>
+              <m:t>A</m:t>
+            </m:r>
+          </m:num>
+          <m:den>
+            <m:r>
+              <w:rPr>
+                <w:rFonts w:ascii="Cambria Math" w:hAnsi="Cambria Math"/>
+              </w:rPr>
+              <m:t>I </m:t>
+            </m:r>
+            <m:r>
+              <m:rPr>
+                <m:sty m:val="p"/>
+              </m:rPr>
+              <w:rPr>
+                <w:rFonts w:ascii="Cambria Math" w:hAnsi="Cambria Math"/>
+              </w:rPr>
+              <m:t>×</m:t>
+            </m:r>
+            <m:r>
+              <w:rPr>
+                <w:rFonts w:ascii="Cambria Math" w:hAnsi="Cambria Math"/>
+              </w:rPr>
+              <m:t> l</m:t>
+            </m:r>
+          </m:den>
+        </m:f>
+        <m:r>
+          <w:rPr>
+            <w:rFonts w:ascii="Cambria Math" w:eastAsiaTheme="minorEastAsia" w:hAnsi="Cambria Math"/>
+          </w:rPr>
+          <m:t>=</m:t>
+        </m:r>
+        <m:f>
+          <m:fPr>
+            <m:ctrlPr>
+              <w:rPr>
+                <w:rFonts w:ascii="Cambria Math" w:eastAsiaTheme="minorEastAsia" w:hAnsi="Cambria Math"/>
+              </w:rPr>
+            </m:ctrlPr>
+          </m:fPr>
+          <m:num>
+            <m:sSub>
+              <m:sSubPr>
+                <m:ctrlPr>
+                  <w:rPr>
+                    <w:rFonts w:ascii="Cambria Math" w:eastAsiaTheme="minorEastAsia" w:hAnsi="Cambria Math"/>
+                    <w:i/>
+                  </w:rPr>
+                </m:ctrlPr>
+              </m:sSubPr>
+              <m:e>
+                <m:r>
+                  <m:rPr>
+                    <m:sty m:val="p"/>
+                  </m:rPr>
+                  <w:rPr>
+                    <w:rFonts w:ascii="Cambria Math" w:eastAsiaTheme="minorEastAsia" w:hAnsi="Cambria Math"/>
+                  </w:rPr>
+                  <m:t>μ</m:t>
+                </m:r>
+              </m:e>
+              <m:sub>
+                <m:r>
+                  <w:rPr>
+                    <w:rFonts w:ascii="Cambria Math" w:eastAsiaTheme="minorEastAsia" w:hAnsi="Cambria Math"/>
+                  </w:rPr>
+                  <m:t>o</m:t>
+                </m:r>
+              </m:sub>
+            </m:sSub>
+            <m:sSup>
+              <m:sSupPr>
+                <m:ctrlPr>
+                  <w:rPr>
+                    <w:rFonts w:ascii="Cambria Math" w:eastAsiaTheme="minorEastAsia" w:hAnsi="Cambria Math"/>
+                    <w:i/>
+                  </w:rPr>
+                </m:ctrlPr>
+              </m:sSupPr>
+              <m:e>
+                <m:r>
+                  <w:rPr>
+                    <w:rFonts w:ascii="Cambria Math" w:eastAsiaTheme="minorEastAsia" w:hAnsi="Cambria Math"/>
+                  </w:rPr>
+                  <m:t>N</m:t>
+                </m:r>
+              </m:e>
+              <m:sup>
+                <m:r>
+                  <w:rPr>
+                    <w:rFonts w:ascii="Cambria Math" w:eastAsiaTheme="minorEastAsia" w:hAnsi="Cambria Math"/>
+                  </w:rPr>
+                  <m:t>2</m:t>
+                </m:r>
+              </m:sup>
+            </m:sSup>
+            <m:r>
+              <m:rPr>
+                <m:sty m:val="p"/>
+              </m:rPr>
+              <w:rPr>
+                <w:rFonts w:ascii="Cambria Math" w:eastAsiaTheme="minorEastAsia" w:hAnsi="Cambria Math"/>
+              </w:rPr>
+              <m:t>×</m:t>
+            </m:r>
+            <m:r>
+              <w:rPr>
+                <w:rFonts w:ascii="Cambria Math" w:eastAsiaTheme="minorEastAsia" w:hAnsi="Cambria Math"/>
+              </w:rPr>
+              <m:t>A</m:t>
+            </m:r>
+            <m:ctrlPr>
+              <w:rPr>
+                <w:rFonts w:ascii="Cambria Math" w:eastAsiaTheme="minorEastAsia" w:hAnsi="Cambria Math"/>
+                <w:i/>
+              </w:rPr>
+            </m:ctrlPr>
+          </m:num>
+          <m:den>
+            <m:r>
+              <w:rPr>
+                <w:rFonts w:ascii="Cambria Math" w:eastAsiaTheme="minorEastAsia" w:hAnsi="Cambria Math"/>
+              </w:rPr>
+              <m:t>l</m:t>
+            </m:r>
+            <m:ctrlPr>
+              <w:rPr>
+                <w:rFonts w:ascii="Cambria Math" w:eastAsiaTheme="minorEastAsia" w:hAnsi="Cambria Math"/>
+                <w:i/>
+              </w:rPr>
+            </m:ctrlPr>
+          </m:den>
+        </m:f>
+        <m:r>
+          <w:rPr>
+            <w:rFonts w:ascii="Cambria Math" w:eastAsiaTheme="minorEastAsia" w:hAnsi="Cambria Math"/>
+          </w:rPr>
+          <m:t>=</m:t>
+        </m:r>
+        <m:f>
+          <m:fPr>
+            <m:ctrlPr>
+              <w:rPr>
+                <w:rFonts w:ascii="Cambria Math" w:eastAsiaTheme="minorEastAsia" w:hAnsi="Cambria Math"/>
+              </w:rPr>
+            </m:ctrlPr>
+          </m:fPr>
+          <m:num>
+            <m:sSub>
+              <m:sSubPr>
+                <m:ctrlPr>
+                  <w:rPr>
+                    <w:rFonts w:ascii="Cambria Math" w:eastAsiaTheme="minorEastAsia" w:hAnsi="Cambria Math"/>
+                    <w:i/>
+                  </w:rPr>
+                </m:ctrlPr>
+              </m:sSubPr>
+              <m:e>
+                <m:r>
+                  <m:rPr>
+                    <m:sty m:val="p"/>
+                  </m:rPr>
+                  <w:rPr>
+                    <w:rFonts w:ascii="Cambria Math" w:eastAsiaTheme="minorEastAsia" w:hAnsi="Cambria Math"/>
+                  </w:rPr>
+                  <m:t>μ</m:t>
+                </m:r>
+              </m:e>
+              <m:sub>
+                <m:r>
+                  <w:rPr>
+                    <w:rFonts w:ascii="Cambria Math" w:eastAsiaTheme="minorEastAsia" w:hAnsi="Cambria Math"/>
+                  </w:rPr>
+                  <m:t>o</m:t>
+                </m:r>
+              </m:sub>
+            </m:sSub>
+            <m:sSup>
+              <m:sSupPr>
+                <m:ctrlPr>
+                  <w:rPr>
+                    <w:rFonts w:ascii="Cambria Math" w:eastAsiaTheme="minorEastAsia" w:hAnsi="Cambria Math"/>
+                    <w:i/>
+                  </w:rPr>
+                </m:ctrlPr>
+              </m:sSupPr>
+              <m:e>
+                <m:r>
+                  <w:rPr>
+                    <w:rFonts w:ascii="Cambria Math" w:eastAsiaTheme="minorEastAsia" w:hAnsi="Cambria Math"/>
+                  </w:rPr>
+                  <m:t>N</m:t>
+                </m:r>
+              </m:e>
+              <m:sup>
+                <m:r>
+                  <w:rPr>
+                    <w:rFonts w:ascii="Cambria Math" w:eastAsiaTheme="minorEastAsia" w:hAnsi="Cambria Math"/>
+                  </w:rPr>
+                  <m:t>2</m:t>
+                </m:r>
+              </m:sup>
+            </m:sSup>
+            <m:r>
+              <m:rPr>
+                <m:sty m:val="p"/>
+              </m:rPr>
+              <w:rPr>
+                <w:rFonts w:ascii="Cambria Math" w:eastAsiaTheme="minorEastAsia" w:hAnsi="Cambria Math"/>
+              </w:rPr>
+              <m:t>×</m:t>
+            </m:r>
+            <m:d>
+              <m:dPr>
+                <m:ctrlPr>
+                  <w:rPr>
+                    <w:rFonts w:ascii="Cambria Math" w:eastAsiaTheme="minorEastAsia" w:hAnsi="Cambria Math"/>
+                    <w:i/>
+                  </w:rPr>
+                </m:ctrlPr>
+              </m:dPr>
+              <m:e>
+                <m:r>
+                  <m:rPr>
+                    <m:sty m:val="p"/>
+                  </m:rPr>
+                  <w:rPr>
+                    <w:rFonts w:ascii="Cambria Math" w:eastAsiaTheme="minorEastAsia" w:hAnsi="Cambria Math"/>
+                  </w:rPr>
+                  <m:t>π</m:t>
+                </m:r>
+                <m:sSup>
+                  <m:sSupPr>
+                    <m:ctrlPr>
+                      <w:rPr>
+                        <w:rFonts w:ascii="Cambria Math" w:eastAsiaTheme="minorEastAsia" w:hAnsi="Cambria Math"/>
+                        <w:i/>
+                      </w:rPr>
+                    </m:ctrlPr>
+                  </m:sSupPr>
+                  <m:e>
+                    <m:r>
+                      <w:rPr>
+                        <w:rFonts w:ascii="Cambria Math" w:eastAsiaTheme="minorEastAsia" w:hAnsi="Cambria Math"/>
+                      </w:rPr>
+                      <m:t>r</m:t>
+                    </m:r>
+                  </m:e>
+                  <m:sup>
+                    <m:r>
+                      <w:rPr>
+                        <w:rFonts w:ascii="Cambria Math" w:eastAsiaTheme="minorEastAsia" w:hAnsi="Cambria Math"/>
+                      </w:rPr>
+                      <m:t>2</m:t>
+                    </m:r>
+                  </m:sup>
+                </m:sSup>
+              </m:e>
+            </m:d>
+            <m:ctrlPr>
+              <w:rPr>
+                <w:rFonts w:ascii="Cambria Math" w:eastAsiaTheme="minorEastAsia" w:hAnsi="Cambria Math"/>
+                <w:i/>
+              </w:rPr>
+            </m:ctrlPr>
+          </m:num>
+          <m:den>
+            <m:r>
+              <w:rPr>
+                <w:rFonts w:ascii="Cambria Math" w:eastAsiaTheme="minorEastAsia" w:hAnsi="Cambria Math"/>
+              </w:rPr>
+              <m:t>l</m:t>
+            </m:r>
+            <m:ctrlPr>
+              <w:rPr>
+                <w:rFonts w:ascii="Cambria Math" w:eastAsiaTheme="minorEastAsia" w:hAnsi="Cambria Math"/>
+                <w:i/>
+              </w:rPr>
+            </m:ctrlPr>
+          </m:den>
+        </m:f>
+        <m:r>
+          <w:rPr>
+            <w:rFonts w:ascii="Cambria Math" w:eastAsiaTheme="minorEastAsia" w:hAnsi="Cambria Math"/>
+          </w:rPr>
+          <m:t>=</m:t>
+        </m:r>
+        <m:f>
+          <m:fPr>
+            <m:ctrlPr>
+              <w:rPr>
+                <w:rFonts w:ascii="Cambria Math" w:eastAsiaTheme="minorEastAsia" w:hAnsi="Cambria Math"/>
+              </w:rPr>
+            </m:ctrlPr>
+          </m:fPr>
+          <m:num>
+            <m:d>
+              <m:dPr>
+                <m:ctrlPr>
+                  <w:rPr>
+                    <w:rFonts w:ascii="Cambria Math" w:eastAsiaTheme="minorEastAsia" w:hAnsi="Cambria Math"/>
+                    <w:i/>
+                  </w:rPr>
+                </m:ctrlPr>
+              </m:dPr>
+              <m:e>
+                <m:r>
+                  <w:rPr>
+                    <w:rFonts w:ascii="Cambria Math" w:eastAsiaTheme="minorEastAsia" w:hAnsi="Cambria Math"/>
+                  </w:rPr>
+                  <m:t>4</m:t>
+                </m:r>
+                <m:r>
+                  <m:rPr>
+                    <m:sty m:val="p"/>
+                  </m:rPr>
+                  <w:rPr>
+                    <w:rFonts w:ascii="Cambria Math" w:eastAsiaTheme="minorEastAsia" w:hAnsi="Cambria Math"/>
+                  </w:rPr>
+                  <m:t>π×</m:t>
+                </m:r>
+                <m:sSup>
+                  <m:sSupPr>
+                    <m:ctrlPr>
+                      <w:rPr>
+                        <w:rFonts w:ascii="Cambria Math" w:eastAsiaTheme="minorEastAsia" w:hAnsi="Cambria Math"/>
+                        <w:i/>
+                      </w:rPr>
+                    </m:ctrlPr>
+                  </m:sSupPr>
+                  <m:e>
+                    <m:r>
+                      <w:rPr>
+                        <w:rFonts w:ascii="Cambria Math" w:eastAsiaTheme="minorEastAsia" w:hAnsi="Cambria Math"/>
+                      </w:rPr>
+                      <m:t>10</m:t>
+                    </m:r>
+                    <m:ctrlPr>
+                      <w:rPr>
+                        <w:rFonts w:ascii="Cambria Math" w:eastAsiaTheme="minorEastAsia" w:hAnsi="Cambria Math"/>
+                      </w:rPr>
+                    </m:ctrlPr>
+                  </m:e>
+                  <m:sup>
+                    <m:r>
+                      <w:rPr>
+                        <w:rFonts w:ascii="Cambria Math" w:eastAsiaTheme="minorEastAsia" w:hAnsi="Cambria Math"/>
+                      </w:rPr>
+                      <m:t>-7</m:t>
+                    </m:r>
+                  </m:sup>
+                </m:sSup>
+              </m:e>
+            </m:d>
+            <m:d>
+              <m:dPr>
+                <m:ctrlPr>
+                  <w:rPr>
+                    <w:rFonts w:ascii="Cambria Math" w:eastAsiaTheme="minorEastAsia" w:hAnsi="Cambria Math"/>
+                    <w:i/>
+                  </w:rPr>
+                </m:ctrlPr>
+              </m:dPr>
+              <m:e>
+                <m:sSup>
+                  <m:sSupPr>
+                    <m:ctrlPr>
+                      <w:rPr>
+                        <w:rFonts w:ascii="Cambria Math" w:eastAsiaTheme="minorEastAsia" w:hAnsi="Cambria Math"/>
+                        <w:i/>
+                      </w:rPr>
+                    </m:ctrlPr>
+                  </m:sSupPr>
+                  <m:e>
+                    <m:r>
+                      <w:rPr>
+                        <w:rFonts w:ascii="Cambria Math" w:eastAsiaTheme="minorEastAsia" w:hAnsi="Cambria Math"/>
+                      </w:rPr>
+                      <m:t>350</m:t>
+                    </m:r>
+                  </m:e>
+                  <m:sup>
+                    <m:r>
+                      <w:rPr>
+                        <w:rFonts w:ascii="Cambria Math" w:eastAsiaTheme="minorEastAsia" w:hAnsi="Cambria Math"/>
+                      </w:rPr>
+                      <m:t>2</m:t>
+                    </m:r>
+                  </m:sup>
+                </m:sSup>
+              </m:e>
+            </m:d>
+            <m:d>
+              <m:dPr>
+                <m:ctrlPr>
+                  <w:rPr>
+                    <w:rFonts w:ascii="Cambria Math" w:eastAsiaTheme="minorEastAsia" w:hAnsi="Cambria Math"/>
+                    <w:i/>
+                  </w:rPr>
+                </m:ctrlPr>
+              </m:dPr>
+              <m:e>
+                <m:r>
+                  <m:rPr>
+                    <m:sty m:val="p"/>
+                  </m:rPr>
+                  <w:rPr>
+                    <w:rFonts w:ascii="Cambria Math" w:eastAsiaTheme="minorEastAsia" w:hAnsi="Cambria Math"/>
+                  </w:rPr>
+                  <m:t>π</m:t>
+                </m:r>
+                <m:sSup>
+                  <m:sSupPr>
+                    <m:ctrlPr>
+                      <w:rPr>
+                        <w:rFonts w:ascii="Cambria Math" w:eastAsiaTheme="minorEastAsia" w:hAnsi="Cambria Math"/>
+                        <w:i/>
+                      </w:rPr>
+                    </m:ctrlPr>
+                  </m:sSupPr>
+                  <m:e>
+                    <m:d>
+                      <m:dPr>
+                        <m:ctrlPr>
+                          <w:rPr>
+                            <w:rFonts w:ascii="Cambria Math" w:eastAsiaTheme="minorEastAsia" w:hAnsi="Cambria Math"/>
+                            <w:i/>
+                          </w:rPr>
+                        </m:ctrlPr>
+                      </m:dPr>
+                      <m:e>
+                        <m:r>
+                          <w:rPr>
+                            <w:rFonts w:ascii="Cambria Math" w:eastAsiaTheme="minorEastAsia" w:hAnsi="Cambria Math"/>
+                          </w:rPr>
+                          <m:t>0.004m</m:t>
+                        </m:r>
+                      </m:e>
+                    </m:d>
+                  </m:e>
+                  <m:sup>
+                    <m:r>
+                      <w:rPr>
+                        <w:rFonts w:ascii="Cambria Math" w:eastAsiaTheme="minorEastAsia" w:hAnsi="Cambria Math"/>
+                      </w:rPr>
+                      <m:t>2</m:t>
+                    </m:r>
+                  </m:sup>
+                </m:sSup>
+              </m:e>
+            </m:d>
+            <m:ctrlPr>
+              <w:rPr>
+                <w:rFonts w:ascii="Cambria Math" w:eastAsiaTheme="minorEastAsia" w:hAnsi="Cambria Math"/>
+                <w:i/>
+              </w:rPr>
+            </m:ctrlPr>
+          </m:num>
+          <m:den>
+            <m:r>
+              <w:rPr>
+                <w:rFonts w:ascii="Cambria Math" w:eastAsiaTheme="minorEastAsia" w:hAnsi="Cambria Math"/>
+              </w:rPr>
+              <m:t>0.03 m</m:t>
+            </m:r>
+            <m:ctrlPr>
+              <w:rPr>
+                <w:rFonts w:ascii="Cambria Math" w:eastAsiaTheme="minorEastAsia" w:hAnsi="Cambria Math"/>
+                <w:i/>
+              </w:rPr>
+            </m:ctrlPr>
+          </m:den>
+        </m:f>
+      </m:oMath>
+      <w:r>
+        <w:rPr>
+          <w:rFonts w:ascii="Roboto Light" w:eastAsiaTheme="minorEastAsia" w:hAnsi="Roboto Light"/>
+        </w:rPr>
+        <w:t xml:space="preserve"> </w:t>
+      </w:r>
+    </w:p>
+    <w:p>
+      <w:pPr>
+        <w:pStyle w:val="ListParagraph"/>
+        <w:spacing w:after="0" w:line="240" w:lineRule="auto"/>
+        <w:rPr>
+          <w:rFonts w:ascii="Roboto Light" w:eastAsiaTheme="minorEastAsia" w:hAnsi="Roboto Light"/>
+        </w:rPr>
+      </w:pPr>
+      <m:oMath>
+        <m:r>
+          <w:rPr>
+            <w:rFonts w:ascii="Cambria Math" w:eastAsiaTheme="minorEastAsia" w:hAnsi="Cambria Math"/>
+            <w:color w:val="FFFFFF" w:themeColor="background1"/>
+            <w:highlight w:val="black"/>
+          </w:rPr>
+          <m:t>L=2.58</m:t>
+        </m:r>
+        <m:r>
+          <m:rPr>
+            <m:sty m:val="p"/>
+          </m:rPr>
+          <w:rPr>
+            <w:rFonts w:ascii="Cambria Math" w:eastAsiaTheme="minorEastAsia" w:hAnsi="Cambria Math"/>
+            <w:color w:val="FFFFFF" w:themeColor="background1"/>
+            <w:highlight w:val="black"/>
+          </w:rPr>
+          <m:t xml:space="preserve"> </m:t>
+        </m:r>
+        <m:r>
+          <w:rPr>
+            <w:rFonts w:ascii="Cambria Math" w:eastAsiaTheme="minorEastAsia" w:hAnsi="Cambria Math"/>
+            <w:color w:val="FFFFFF" w:themeColor="background1"/>
+            <w:highlight w:val="black"/>
+          </w:rPr>
+          <m:t>dm</m:t>
+        </m:r>
+        <m:r>
+          <w:rPr>
+            <w:rFonts w:ascii="Cambria Math" w:eastAsiaTheme="minorEastAsia" w:hAnsi="Cambria Math"/>
+            <w:color w:val="FFFFFF" w:themeColor="background1"/>
+            <w:highlight w:val="black"/>
+          </w:rPr>
+          <m:t>H</m:t>
+        </m:r>
+      </m:oMath>
+      <w:r>
+        <w:rPr>
+          <w:rFonts w:ascii="Roboto Light" w:eastAsiaTheme="minorEastAsia" w:hAnsi="Roboto Light"/>
+          <w:color w:val="FFFFFF" w:themeColor="background1"/>
+        </w:rPr>
+        <w:t xml:space="preserve"> </w:t>
+      </w:r>
+      <w:r>
+        <w:rPr>
+          <w:rFonts w:ascii="Roboto Light" w:eastAsiaTheme="minorEastAsia" w:hAnsi="Roboto Light"/>
+        </w:rPr>
+        <w:t xml:space="preserve">(dm = </w:t>
+      </w:r>
+      <w:proofErr w:type="spellStart"/>
+      <w:r>
+        <w:rPr>
+          <w:rFonts w:ascii="Roboto Light" w:eastAsiaTheme="minorEastAsia" w:hAnsi="Roboto Light"/>
+        </w:rPr>
+        <w:t>decimilli</w:t>
+      </w:r>
+      <w:proofErr w:type="spellEnd"/>
+      <w:r>
+        <w:rPr>
+          <w:rFonts w:ascii="Roboto Light" w:eastAsiaTheme="minorEastAsia" w:hAnsi="Roboto Light"/>
+        </w:rPr>
+        <w:t xml:space="preserve"> = x10^-4)</w:t>
+      </w:r>
     </w:p>
     <w:p>
       <w:pPr>
@@ -1087,6 +1815,433 @@
           <w:rFonts w:ascii="Roboto Light" w:eastAsiaTheme="minorEastAsia" w:hAnsi="Roboto Light"/>
         </w:rPr>
       </w:pPr>
+      <m:oMath>
+        <m:r>
+          <w:rPr>
+            <w:rFonts w:ascii="Cambria Math" w:eastAsiaTheme="minorEastAsia" w:hAnsi="Cambria Math"/>
+          </w:rPr>
+          <m:t>L=</m:t>
+        </m:r>
+        <m:f>
+          <m:fPr>
+            <m:ctrlPr>
+              <w:rPr>
+                <w:rFonts w:ascii="Cambria Math" w:eastAsiaTheme="minorEastAsia" w:hAnsi="Cambria Math"/>
+              </w:rPr>
+            </m:ctrlPr>
+          </m:fPr>
+          <m:num>
+            <m:sSub>
+              <m:sSubPr>
+                <m:ctrlPr>
+                  <w:rPr>
+                    <w:rFonts w:ascii="Cambria Math" w:eastAsiaTheme="minorEastAsia" w:hAnsi="Cambria Math"/>
+                    <w:i/>
+                  </w:rPr>
+                </m:ctrlPr>
+              </m:sSubPr>
+              <m:e>
+                <m:r>
+                  <m:rPr>
+                    <m:sty m:val="p"/>
+                  </m:rPr>
+                  <w:rPr>
+                    <w:rFonts w:ascii="Cambria Math" w:eastAsiaTheme="minorEastAsia" w:hAnsi="Cambria Math"/>
+                  </w:rPr>
+                  <m:t>μ</m:t>
+                </m:r>
+              </m:e>
+              <m:sub>
+                <m:r>
+                  <w:rPr>
+                    <w:rFonts w:ascii="Cambria Math" w:eastAsiaTheme="minorEastAsia" w:hAnsi="Cambria Math"/>
+                  </w:rPr>
+                  <m:t>o</m:t>
+                </m:r>
+              </m:sub>
+            </m:sSub>
+            <m:r>
+              <m:rPr>
+                <m:sty m:val="p"/>
+              </m:rPr>
+              <w:rPr>
+                <w:rFonts w:ascii="Cambria Math" w:eastAsiaTheme="minorEastAsia" w:hAnsi="Cambria Math"/>
+              </w:rPr>
+              <m:t>⋅</m:t>
+            </m:r>
+            <m:sSup>
+              <m:sSupPr>
+                <m:ctrlPr>
+                  <w:rPr>
+                    <w:rFonts w:ascii="Cambria Math" w:eastAsiaTheme="minorEastAsia" w:hAnsi="Cambria Math"/>
+                    <w:i/>
+                  </w:rPr>
+                </m:ctrlPr>
+              </m:sSupPr>
+              <m:e>
+                <m:r>
+                  <w:rPr>
+                    <w:rFonts w:ascii="Cambria Math" w:eastAsiaTheme="minorEastAsia" w:hAnsi="Cambria Math"/>
+                  </w:rPr>
+                  <m:t>N</m:t>
+                </m:r>
+                <m:ctrlPr>
+                  <w:rPr>
+                    <w:rFonts w:ascii="Cambria Math" w:eastAsiaTheme="minorEastAsia" w:hAnsi="Cambria Math"/>
+                  </w:rPr>
+                </m:ctrlPr>
+              </m:e>
+              <m:sup>
+                <m:r>
+                  <w:rPr>
+                    <w:rFonts w:ascii="Cambria Math" w:eastAsiaTheme="minorEastAsia" w:hAnsi="Cambria Math"/>
+                  </w:rPr>
+                  <m:t>2</m:t>
+                </m:r>
+              </m:sup>
+            </m:sSup>
+            <m:r>
+              <m:rPr>
+                <m:sty m:val="p"/>
+              </m:rPr>
+              <w:rPr>
+                <w:rFonts w:ascii="Cambria Math" w:eastAsiaTheme="minorEastAsia" w:hAnsi="Cambria Math"/>
+              </w:rPr>
+              <m:t>⋅</m:t>
+            </m:r>
+            <m:d>
+              <m:dPr>
+                <m:ctrlPr>
+                  <w:rPr>
+                    <w:rFonts w:ascii="Cambria Math" w:eastAsiaTheme="minorEastAsia" w:hAnsi="Cambria Math"/>
+                    <w:i/>
+                  </w:rPr>
+                </m:ctrlPr>
+              </m:dPr>
+              <m:e>
+                <m:r>
+                  <m:rPr>
+                    <m:sty m:val="p"/>
+                  </m:rPr>
+                  <w:rPr>
+                    <w:rFonts w:ascii="Cambria Math" w:eastAsiaTheme="minorEastAsia" w:hAnsi="Cambria Math"/>
+                  </w:rPr>
+                  <m:t>π</m:t>
+                </m:r>
+                <m:sSup>
+                  <m:sSupPr>
+                    <m:ctrlPr>
+                      <w:rPr>
+                        <w:rFonts w:ascii="Cambria Math" w:eastAsiaTheme="minorEastAsia" w:hAnsi="Cambria Math"/>
+                        <w:i/>
+                      </w:rPr>
+                    </m:ctrlPr>
+                  </m:sSupPr>
+                  <m:e>
+                    <m:r>
+                      <w:rPr>
+                        <w:rFonts w:ascii="Cambria Math" w:eastAsiaTheme="minorEastAsia" w:hAnsi="Cambria Math"/>
+                      </w:rPr>
+                      <m:t>r</m:t>
+                    </m:r>
+                  </m:e>
+                  <m:sup>
+                    <m:r>
+                      <w:rPr>
+                        <w:rFonts w:ascii="Cambria Math" w:eastAsiaTheme="minorEastAsia" w:hAnsi="Cambria Math"/>
+                      </w:rPr>
+                      <m:t>2</m:t>
+                    </m:r>
+                  </m:sup>
+                </m:sSup>
+              </m:e>
+            </m:d>
+            <m:ctrlPr>
+              <w:rPr>
+                <w:rFonts w:ascii="Cambria Math" w:eastAsiaTheme="minorEastAsia" w:hAnsi="Cambria Math"/>
+                <w:i/>
+              </w:rPr>
+            </m:ctrlPr>
+          </m:num>
+          <m:den>
+            <m:r>
+              <w:rPr>
+                <w:rFonts w:ascii="Cambria Math" w:eastAsiaTheme="minorEastAsia" w:hAnsi="Cambria Math"/>
+              </w:rPr>
+              <m:t>l</m:t>
+            </m:r>
+            <m:ctrlPr>
+              <w:rPr>
+                <w:rFonts w:ascii="Cambria Math" w:eastAsiaTheme="minorEastAsia" w:hAnsi="Cambria Math"/>
+                <w:i/>
+              </w:rPr>
+            </m:ctrlPr>
+          </m:den>
+        </m:f>
+        <m:r>
+          <w:rPr>
+            <w:rFonts w:ascii="Cambria Math" w:eastAsiaTheme="minorEastAsia" w:hAnsi="Cambria Math"/>
+          </w:rPr>
+          <m:t>=</m:t>
+        </m:r>
+        <m:f>
+          <m:fPr>
+            <m:ctrlPr>
+              <w:rPr>
+                <w:rFonts w:ascii="Cambria Math" w:eastAsiaTheme="minorEastAsia" w:hAnsi="Cambria Math"/>
+              </w:rPr>
+            </m:ctrlPr>
+          </m:fPr>
+          <m:num>
+            <m:d>
+              <m:dPr>
+                <m:ctrlPr>
+                  <w:rPr>
+                    <w:rFonts w:ascii="Cambria Math" w:eastAsiaTheme="minorEastAsia" w:hAnsi="Cambria Math"/>
+                    <w:i/>
+                  </w:rPr>
+                </m:ctrlPr>
+              </m:dPr>
+              <m:e>
+                <m:r>
+                  <w:rPr>
+                    <w:rFonts w:ascii="Cambria Math" w:eastAsiaTheme="minorEastAsia" w:hAnsi="Cambria Math"/>
+                  </w:rPr>
+                  <m:t>4</m:t>
+                </m:r>
+                <m:r>
+                  <m:rPr>
+                    <m:sty m:val="p"/>
+                  </m:rPr>
+                  <w:rPr>
+                    <w:rFonts w:ascii="Cambria Math" w:eastAsiaTheme="minorEastAsia" w:hAnsi="Cambria Math"/>
+                  </w:rPr>
+                  <m:t>π×</m:t>
+                </m:r>
+                <m:sSup>
+                  <m:sSupPr>
+                    <m:ctrlPr>
+                      <w:rPr>
+                        <w:rFonts w:ascii="Cambria Math" w:eastAsiaTheme="minorEastAsia" w:hAnsi="Cambria Math"/>
+                        <w:i/>
+                      </w:rPr>
+                    </m:ctrlPr>
+                  </m:sSupPr>
+                  <m:e>
+                    <m:r>
+                      <w:rPr>
+                        <w:rFonts w:ascii="Cambria Math" w:eastAsiaTheme="minorEastAsia" w:hAnsi="Cambria Math"/>
+                      </w:rPr>
+                      <m:t>10</m:t>
+                    </m:r>
+                    <m:ctrlPr>
+                      <w:rPr>
+                        <w:rFonts w:ascii="Cambria Math" w:eastAsiaTheme="minorEastAsia" w:hAnsi="Cambria Math"/>
+                      </w:rPr>
+                    </m:ctrlPr>
+                  </m:e>
+                  <m:sup>
+                    <m:r>
+                      <w:rPr>
+                        <w:rFonts w:ascii="Cambria Math" w:eastAsiaTheme="minorEastAsia" w:hAnsi="Cambria Math"/>
+                      </w:rPr>
+                      <m:t>-7</m:t>
+                    </m:r>
+                  </m:sup>
+                </m:sSup>
+              </m:e>
+            </m:d>
+            <m:r>
+              <m:rPr>
+                <m:sty m:val="p"/>
+              </m:rPr>
+              <w:rPr>
+                <w:rFonts w:ascii="Cambria Math" w:eastAsiaTheme="minorEastAsia" w:hAnsi="Cambria Math"/>
+              </w:rPr>
+              <m:t>⋅</m:t>
+            </m:r>
+            <m:d>
+              <m:dPr>
+                <m:ctrlPr>
+                  <w:rPr>
+                    <w:rFonts w:ascii="Cambria Math" w:eastAsiaTheme="minorEastAsia" w:hAnsi="Cambria Math"/>
+                    <w:i/>
+                  </w:rPr>
+                </m:ctrlPr>
+              </m:dPr>
+              <m:e>
+                <m:sSup>
+                  <m:sSupPr>
+                    <m:ctrlPr>
+                      <w:rPr>
+                        <w:rFonts w:ascii="Cambria Math" w:eastAsiaTheme="minorEastAsia" w:hAnsi="Cambria Math"/>
+                        <w:i/>
+                      </w:rPr>
+                    </m:ctrlPr>
+                  </m:sSupPr>
+                  <m:e>
+                    <m:r>
+                      <w:rPr>
+                        <w:rFonts w:ascii="Cambria Math" w:eastAsiaTheme="minorEastAsia" w:hAnsi="Cambria Math"/>
+                      </w:rPr>
+                      <m:t>200</m:t>
+                    </m:r>
+                  </m:e>
+                  <m:sup>
+                    <m:r>
+                      <w:rPr>
+                        <w:rFonts w:ascii="Cambria Math" w:eastAsiaTheme="minorEastAsia" w:hAnsi="Cambria Math"/>
+                      </w:rPr>
+                      <m:t>2</m:t>
+                    </m:r>
+                  </m:sup>
+                </m:sSup>
+              </m:e>
+            </m:d>
+            <m:r>
+              <m:rPr>
+                <m:sty m:val="p"/>
+              </m:rPr>
+              <w:rPr>
+                <w:rFonts w:ascii="Cambria Math" w:eastAsiaTheme="minorEastAsia" w:hAnsi="Cambria Math"/>
+              </w:rPr>
+              <m:t>⋅</m:t>
+            </m:r>
+            <m:sSup>
+              <m:sSupPr>
+                <m:ctrlPr>
+                  <w:rPr>
+                    <w:rFonts w:ascii="Cambria Math" w:eastAsiaTheme="minorEastAsia" w:hAnsi="Cambria Math"/>
+                    <w:i/>
+                  </w:rPr>
+                </m:ctrlPr>
+              </m:sSupPr>
+              <m:e>
+                <m:d>
+                  <m:dPr>
+                    <m:ctrlPr>
+                      <w:rPr>
+                        <w:rFonts w:ascii="Cambria Math" w:eastAsiaTheme="minorEastAsia" w:hAnsi="Cambria Math"/>
+                        <w:i/>
+                      </w:rPr>
+                    </m:ctrlPr>
+                  </m:dPr>
+                  <m:e>
+                    <m:r>
+                      <m:rPr>
+                        <m:sty m:val="p"/>
+                      </m:rPr>
+                      <w:rPr>
+                        <w:rFonts w:ascii="Cambria Math" w:eastAsiaTheme="minorEastAsia" w:hAnsi="Cambria Math"/>
+                      </w:rPr>
+                      <m:t>π</m:t>
+                    </m:r>
+                    <m:r>
+                      <w:rPr>
+                        <w:rFonts w:ascii="Cambria Math" w:eastAsiaTheme="minorEastAsia" w:hAnsi="Cambria Math"/>
+                      </w:rPr>
+                      <m:t>0.04m</m:t>
+                    </m:r>
+                  </m:e>
+                </m:d>
+                <m:ctrlPr>
+                  <w:rPr>
+                    <w:rFonts w:ascii="Cambria Math" w:eastAsiaTheme="minorEastAsia" w:hAnsi="Cambria Math"/>
+                  </w:rPr>
+                </m:ctrlPr>
+              </m:e>
+              <m:sup>
+                <m:r>
+                  <w:rPr>
+                    <w:rFonts w:ascii="Cambria Math" w:eastAsiaTheme="minorEastAsia" w:hAnsi="Cambria Math"/>
+                  </w:rPr>
+                  <m:t>2</m:t>
+                </m:r>
+              </m:sup>
+            </m:sSup>
+            <m:ctrlPr>
+              <w:rPr>
+                <w:rFonts w:ascii="Cambria Math" w:eastAsiaTheme="minorEastAsia" w:hAnsi="Cambria Math"/>
+                <w:i/>
+              </w:rPr>
+            </m:ctrlPr>
+          </m:num>
+          <m:den>
+            <m:r>
+              <w:rPr>
+                <w:rFonts w:ascii="Cambria Math" w:eastAsiaTheme="minorEastAsia" w:hAnsi="Cambria Math"/>
+              </w:rPr>
+              <m:t>0.1m</m:t>
+            </m:r>
+            <m:ctrlPr>
+              <w:rPr>
+                <w:rFonts w:ascii="Cambria Math" w:eastAsiaTheme="minorEastAsia" w:hAnsi="Cambria Math"/>
+                <w:i/>
+              </w:rPr>
+            </m:ctrlPr>
+          </m:den>
+        </m:f>
+      </m:oMath>
+      <w:r>
+        <w:rPr>
+          <w:rFonts w:ascii="Roboto Light" w:eastAsiaTheme="minorEastAsia" w:hAnsi="Roboto Light"/>
+        </w:rPr>
+        <w:t xml:space="preserve"> </w:t>
+      </w:r>
+    </w:p>
+    <w:p>
+      <w:pPr>
+        <w:pStyle w:val="ListParagraph"/>
+        <w:spacing w:after="0" w:line="240" w:lineRule="auto"/>
+        <w:rPr>
+          <w:rFonts w:ascii="Roboto Light" w:eastAsiaTheme="minorEastAsia" w:hAnsi="Roboto Light"/>
+          <w:color w:val="FFFFFF" w:themeColor="background1"/>
+        </w:rPr>
+      </w:pPr>
+      <m:oMath>
+        <m:r>
+          <w:rPr>
+            <w:rFonts w:ascii="Cambria Math" w:eastAsiaTheme="minorEastAsia" w:hAnsi="Cambria Math"/>
+            <w:color w:val="FFFFFF" w:themeColor="background1"/>
+            <w:highlight w:val="black"/>
+          </w:rPr>
+          <m:t>L=2.53</m:t>
+        </m:r>
+        <m:r>
+          <m:rPr>
+            <m:sty m:val="p"/>
+          </m:rPr>
+          <w:rPr>
+            <w:rFonts w:ascii="Cambria Math" w:eastAsiaTheme="minorEastAsia" w:hAnsi="Cambria Math"/>
+            <w:color w:val="FFFFFF" w:themeColor="background1"/>
+            <w:highlight w:val="black"/>
+          </w:rPr>
+          <m:t xml:space="preserve"> </m:t>
+        </m:r>
+        <m:r>
+          <w:rPr>
+            <w:rFonts w:ascii="Cambria Math" w:eastAsiaTheme="minorEastAsia" w:hAnsi="Cambria Math"/>
+            <w:color w:val="FFFFFF" w:themeColor="background1"/>
+            <w:highlight w:val="black"/>
+          </w:rPr>
+          <m:t>m</m:t>
+        </m:r>
+        <m:r>
+          <w:rPr>
+            <w:rFonts w:ascii="Cambria Math" w:eastAsiaTheme="minorEastAsia" w:hAnsi="Cambria Math"/>
+            <w:color w:val="FFFFFF" w:themeColor="background1"/>
+            <w:highlight w:val="black"/>
+          </w:rPr>
+          <m:t>H</m:t>
+        </m:r>
+      </m:oMath>
+      <w:r>
+        <w:rPr>
+          <w:rFonts w:ascii="Roboto Light" w:eastAsiaTheme="minorEastAsia" w:hAnsi="Roboto Light"/>
+          <w:color w:val="FFFFFF" w:themeColor="background1"/>
+        </w:rPr>
+        <w:t xml:space="preserve"> </w:t>
+      </w:r>
     </w:p>
     <w:p>
       <w:pPr>

</xml_diff>